<commit_message>
added IRespository to business_logic project and Repository to data_access project for constructor dependency injection
</commit_message>
<xml_diff>
--- a/Docs/Project1 Self Study Notes.docx
+++ b/Docs/Project1 Self Study Notes.docx
@@ -10,23 +10,87 @@
     <w:p/>
     <w:p>
       <w:r>
-        <w:t xml:space="preserve">In Views, </w:t>
-      </w:r>
-      <w:proofErr w:type="gramStart"/>
-      <w:r>
-        <w:t>Shared</w:t>
-      </w:r>
-      <w:proofErr w:type="gramEnd"/>
-      <w:r>
-        <w:t xml:space="preserve"> contains the top-menu-bar views.</w:t>
-      </w:r>
-    </w:p>
-    <w:p>
+        <w:t>In Views, Shared contains the top-menu-bar views.</w:t>
+      </w:r>
+    </w:p>
+    <w:p>
+      <w:r>
+        <w:t>Home contains the body-content.</w:t>
+      </w:r>
+    </w:p>
+    <w:p/>
+    <w:p>
+      <w:pPr>
+        <w:pStyle w:val="Heading2"/>
+      </w:pPr>
+      <w:r>
+        <w:t>Scaffolding for DB First on ASP.NET MVC CORE</w:t>
+      </w:r>
+    </w:p>
+    <w:p/>
+    <w:p>
+      <w:r>
+        <w:t>Import the pre-exsiting data_access project</w:t>
+      </w:r>
+    </w:p>
+    <w:p>
+      <w:r>
+        <w:t>Make sure to add the EntityFramework core design and the Entity framework sql server nuget packages</w:t>
+      </w:r>
+    </w:p>
+    <w:p>
+      <w:r>
+        <w:t xml:space="preserve">Add a dependency from the WebApp/Website </w:t>
+      </w:r>
+    </w:p>
+    <w:p>
+      <w:r>
+        <w:t>Scaffold from the data_access project</w:t>
+      </w:r>
+    </w:p>
+    <w:p>
+      <w:r>
+        <w:t>Create the access-string class, and set the .gitignore</w:t>
+      </w:r>
+    </w:p>
+    <w:p/>
+    <w:p>
+      <w:r>
+        <w:t>Html Helpers and Tag Helpers: become familiar</w:t>
+      </w:r>
+    </w:p>
+    <w:p/>
+    <w:p>
+      <w:r>
+        <w:t>Note: only get the data you need PER request</w:t>
+      </w:r>
+    </w:p>
+    <w:p/>
+    <w:p>
+      <w:r>
+        <w:tab/>
+        <w:t>No static fields or class to store stuff. :P</w:t>
+      </w:r>
+    </w:p>
+    <w:p>
+      <w:r>
+        <w:tab/>
+        <w:t>No singleton service.</w:t>
+      </w:r>
+    </w:p>
+    <w:p>
+      <w:r>
+        <w:tab/>
+        <w:t>Can use &lt;a&gt; @html.ActiveLink to store data temporarily</w:t>
+      </w:r>
+    </w:p>
+    <w:p>
+      <w:r>
+        <w:tab/>
+        <w:t>Forms that send data back in hidden fields (piggyback).</w:t>
+      </w:r>
       <w:bookmarkStart w:id="0" w:name="_GoBack"/>
       <w:bookmarkEnd w:id="0"/>
-      <w:r>
-        <w:t>Home contains the body-content.</w:t>
-      </w:r>
     </w:p>
     <w:sectPr>
       <w:pgSz w:w="12240" w:h="15840"/>
@@ -161,6 +225,7 @@
     <w:lsdException w:name="HTML Sample" w:semiHidden="1" w:unhideWhenUsed="1"/>
     <w:lsdException w:name="HTML Typewriter" w:semiHidden="1" w:unhideWhenUsed="1"/>
     <w:lsdException w:name="HTML Variable" w:semiHidden="1" w:unhideWhenUsed="1"/>
+    <w:lsdException w:name="Normal Table" w:semiHidden="1" w:unhideWhenUsed="1"/>
     <w:lsdException w:name="annotation subject" w:semiHidden="1" w:unhideWhenUsed="1"/>
     <w:lsdException w:name="No List" w:semiHidden="1" w:unhideWhenUsed="1"/>
     <w:lsdException w:name="Outline List 1" w:semiHidden="1" w:unhideWhenUsed="1"/>
@@ -206,9 +271,11 @@
     <w:lsdException w:name="Table Subtle 1" w:semiHidden="1" w:unhideWhenUsed="1"/>
     <w:lsdException w:name="Table Subtle 2" w:semiHidden="1" w:unhideWhenUsed="1"/>
     <w:lsdException w:name="Table Web 1" w:semiHidden="1" w:unhideWhenUsed="1"/>
+    <w:lsdException w:name="Table Web 2" w:semiHidden="1" w:unhideWhenUsed="1"/>
     <w:lsdException w:name="Table Web 3" w:semiHidden="1" w:unhideWhenUsed="1"/>
     <w:lsdException w:name="Balloon Text" w:semiHidden="1" w:unhideWhenUsed="1"/>
     <w:lsdException w:name="Table Grid" w:uiPriority="39"/>
+    <w:lsdException w:name="Table Theme" w:semiHidden="1" w:unhideWhenUsed="1"/>
     <w:lsdException w:name="Placeholder Text" w:semiHidden="1"/>
     <w:lsdException w:name="No Spacing" w:uiPriority="1" w:qFormat="1"/>
     <w:lsdException w:name="Light Shading" w:uiPriority="60"/>
@@ -435,6 +502,28 @@
     <w:name w:val="Normal"/>
     <w:qFormat/>
   </w:style>
+  <w:style w:type="paragraph" w:styleId="Heading2">
+    <w:name w:val="heading 2"/>
+    <w:basedOn w:val="Normal"/>
+    <w:next w:val="Normal"/>
+    <w:link w:val="Heading2Char"/>
+    <w:uiPriority w:val="9"/>
+    <w:unhideWhenUsed/>
+    <w:qFormat/>
+    <w:rsid w:val="00D63C30"/>
+    <w:pPr>
+      <w:keepNext/>
+      <w:keepLines/>
+      <w:spacing w:before="40" w:after="0"/>
+      <w:outlineLvl w:val="1"/>
+    </w:pPr>
+    <w:rPr>
+      <w:rFonts w:asciiTheme="majorHAnsi" w:eastAsiaTheme="majorEastAsia" w:hAnsiTheme="majorHAnsi" w:cstheme="majorBidi"/>
+      <w:color w:val="2F5496" w:themeColor="accent1" w:themeShade="BF"/>
+      <w:sz w:val="26"/>
+      <w:szCs w:val="26"/>
+    </w:rPr>
+  </w:style>
   <w:style w:type="character" w:default="1" w:styleId="DefaultParagraphFont">
     <w:name w:val="Default Paragraph Font"/>
     <w:uiPriority w:val="1"/>
@@ -461,6 +550,28 @@
     <w:uiPriority w:val="99"/>
     <w:semiHidden/>
     <w:unhideWhenUsed/>
+  </w:style>
+  <w:style w:type="paragraph" w:styleId="NoSpacing">
+    <w:name w:val="No Spacing"/>
+    <w:uiPriority w:val="1"/>
+    <w:qFormat/>
+    <w:rsid w:val="00D63C30"/>
+    <w:pPr>
+      <w:spacing w:after="0" w:line="240" w:lineRule="auto"/>
+    </w:pPr>
+  </w:style>
+  <w:style w:type="character" w:customStyle="1" w:styleId="Heading2Char">
+    <w:name w:val="Heading 2 Char"/>
+    <w:basedOn w:val="DefaultParagraphFont"/>
+    <w:link w:val="Heading2"/>
+    <w:uiPriority w:val="9"/>
+    <w:rsid w:val="00D63C30"/>
+    <w:rPr>
+      <w:rFonts w:asciiTheme="majorHAnsi" w:eastAsiaTheme="majorEastAsia" w:hAnsiTheme="majorHAnsi" w:cstheme="majorBidi"/>
+      <w:color w:val="2F5496" w:themeColor="accent1" w:themeShade="BF"/>
+      <w:sz w:val="26"/>
+      <w:szCs w:val="26"/>
+    </w:rPr>
   </w:style>
 </w:styles>
 </file>

</xml_diff>